<commit_message>
Update User Guide w/ new options
</commit_message>
<xml_diff>
--- a/UserGuide_SnapperRocks.docx
+++ b/UserGuide_SnapperRocks.docx
@@ -1,19 +1,13 @@
 
 <file path=word/document.xml><?xml version="1.0" encoding="utf-8"?>
-<w:document xmlns:wpc="http://schemas.microsoft.com/office/word/2010/wordprocessingCanvas" xmlns:cx="http://schemas.microsoft.com/office/drawing/2014/chartex" xmlns:cx1="http://schemas.microsoft.com/office/drawing/2015/9/8/chartex" xmlns:cx2="http://schemas.microsoft.com/office/drawing/2015/10/21/chartex" xmlns:cx3="http://schemas.microsoft.com/office/drawing/2016/5/9/chartex" xmlns:cx4="http://schemas.microsoft.com/office/drawing/2016/5/10/chartex" xmlns:cx5="http://schemas.microsoft.com/office/drawing/2016/5/11/chartex" xmlns:cx6="http://schemas.microsoft.com/office/drawing/2016/5/12/chartex" xmlns:cx7="http://schemas.microsoft.com/office/drawing/2016/5/13/chartex" xmlns:cx8="http://schemas.microsoft.com/office/drawing/2016/5/14/chartex" xmlns:mc="http://schemas.openxmlformats.org/markup-compatibility/2006" xmlns:aink="http://schemas.microsoft.com/office/drawing/2016/ink" xmlns:am3d="http://schemas.microsoft.com/office/drawing/2017/model3d" xmlns:o="urn:schemas-microsoft-com:office:office" xmlns:r="http://schemas.openxmlformats.org/officeDocument/2006/relationships" xmlns:m="http://schemas.openxmlformats.org/officeDocument/2006/math" xmlns:v="urn:schemas-microsoft-com:vml" xmlns:wp14="http://schemas.microsoft.com/office/word/2010/wordprocessingDrawing" xmlns:wp="http://schemas.openxmlformats.org/drawingml/2006/wordprocessingDrawing" xmlns:w10="urn:schemas-microsoft-com:office:word" xmlns:w="http://schemas.openxmlformats.org/wordprocessingml/2006/main" xmlns:w14="http://schemas.microsoft.com/office/word/2010/wordml" xmlns:w15="http://schemas.microsoft.com/office/word/2012/wordml" xmlns:w16cex="http://schemas.microsoft.com/office/word/2018/wordml/cex" xmlns:w16cid="http://schemas.microsoft.com/office/word/2016/wordml/cid" xmlns:w16="http://schemas.microsoft.com/office/word/2018/wordml" xmlns:w16se="http://schemas.microsoft.com/office/word/2015/wordml/symex" xmlns:wpg="http://schemas.microsoft.com/office/word/2010/wordprocessingGroup" xmlns:wpi="http://schemas.microsoft.com/office/word/2010/wordprocessingInk" xmlns:wne="http://schemas.microsoft.com/office/word/2006/wordml" xmlns:wps="http://schemas.microsoft.com/office/word/2010/wordprocessingShape" mc:Ignorable="w14 w15 w16se w16cid w16 w16cex wp14">
+<w:document xmlns:wpc="http://schemas.microsoft.com/office/word/2010/wordprocessingCanvas" xmlns:cx="http://schemas.microsoft.com/office/drawing/2014/chartex" xmlns:cx1="http://schemas.microsoft.com/office/drawing/2015/9/8/chartex" xmlns:cx2="http://schemas.microsoft.com/office/drawing/2015/10/21/chartex" xmlns:cx3="http://schemas.microsoft.com/office/drawing/2016/5/9/chartex" xmlns:cx4="http://schemas.microsoft.com/office/drawing/2016/5/10/chartex" xmlns:cx5="http://schemas.microsoft.com/office/drawing/2016/5/11/chartex" xmlns:cx6="http://schemas.microsoft.com/office/drawing/2016/5/12/chartex" xmlns:cx7="http://schemas.microsoft.com/office/drawing/2016/5/13/chartex" xmlns:cx8="http://schemas.microsoft.com/office/drawing/2016/5/14/chartex" xmlns:mc="http://schemas.openxmlformats.org/markup-compatibility/2006" xmlns:aink="http://schemas.microsoft.com/office/drawing/2016/ink" xmlns:am3d="http://schemas.microsoft.com/office/drawing/2017/model3d" xmlns:o="urn:schemas-microsoft-com:office:office" xmlns:r="http://schemas.openxmlformats.org/officeDocument/2006/relationships" xmlns:m="http://schemas.openxmlformats.org/officeDocument/2006/math" xmlns:v="urn:schemas-microsoft-com:vml" xmlns:wp14="http://schemas.microsoft.com/office/word/2010/wordprocessingDrawing" xmlns:wp="http://schemas.openxmlformats.org/drawingml/2006/wordprocessingDrawing" xmlns:w10="urn:schemas-microsoft-com:office:word" xmlns:w="http://schemas.openxmlformats.org/wordprocessingml/2006/main" xmlns:w14="http://schemas.microsoft.com/office/word/2010/wordml" xmlns:w15="http://schemas.microsoft.com/office/word/2012/wordml" xmlns:w16cex="http://schemas.microsoft.com/office/word/2018/wordml/cex" xmlns:w16cid="http://schemas.microsoft.com/office/word/2016/wordml/cid" xmlns:w16="http://schemas.microsoft.com/office/word/2018/wordml" xmlns:w16sdtdh="http://schemas.microsoft.com/office/word/2020/wordml/sdtdatahash" xmlns:w16se="http://schemas.microsoft.com/office/word/2015/wordml/symex" xmlns:wpg="http://schemas.microsoft.com/office/word/2010/wordprocessingGroup" xmlns:wpi="http://schemas.microsoft.com/office/word/2010/wordprocessingInk" xmlns:wne="http://schemas.microsoft.com/office/word/2006/wordml" xmlns:wps="http://schemas.microsoft.com/office/word/2010/wordprocessingShape" mc:Ignorable="w14 w15 w16se w16cid w16 w16cex w16sdtdh wp14">
   <w:body>
     <w:p>
       <w:pPr>
         <w:pStyle w:val="Heading1"/>
       </w:pPr>
       <w:r>
-        <w:t>User</w:t>
-      </w:r>
-      <w:r>
-        <w:t xml:space="preserve"> Guide – </w:t>
-      </w:r>
-      <w:r>
-        <w:t>SnapperRocks</w:t>
+        <w:t>User Guide – SnapperRocks</w:t>
       </w:r>
     </w:p>
     <w:p/>
@@ -38,7 +32,13 @@
     </w:p>
     <w:p>
       <w:r>
-        <w:t>Compute environments are provided in Conda format, and docker and singularity containers for local and cluster deployment. For AWS deployment, instances may be created from the containers.</w:t>
+        <w:t xml:space="preserve">Compute environments are provided in </w:t>
+      </w:r>
+      <w:r>
+        <w:t>S</w:t>
+      </w:r>
+      <w:r>
+        <w:t>ingularity containers for local and cluster deployment. For AWS deployment, instances may be created from the containers.</w:t>
       </w:r>
     </w:p>
     <w:p/>
@@ -115,7 +115,23 @@
           <w:color w:val="000000"/>
           <w:lang w:eastAsia="en-AU"/>
         </w:rPr>
-        <w:t xml:space="preserve"> --trim --taxoprofile  --assembly --typing --nesoni --cluster --executor “awsbatch”</w:t>
+        <w:t xml:space="preserve"> --trim --taxoprofile  --assembly --typing --nesoni --cluster --executor “</w:t>
+      </w:r>
+      <w:r>
+        <w:rPr>
+          <w:rFonts w:ascii="Calibri" w:eastAsia="Times New Roman" w:hAnsi="Calibri" w:cs="Calibri"/>
+          <w:color w:val="000000"/>
+          <w:lang w:eastAsia="en-AU"/>
+        </w:rPr>
+        <w:t>slurm</w:t>
+      </w:r>
+      <w:r>
+        <w:rPr>
+          <w:rFonts w:ascii="Calibri" w:eastAsia="Times New Roman" w:hAnsi="Calibri" w:cs="Calibri"/>
+          <w:color w:val="000000"/>
+          <w:lang w:eastAsia="en-AU"/>
+        </w:rPr>
+        <w:t>”</w:t>
       </w:r>
     </w:p>
     <w:p>
@@ -132,7 +148,23 @@
           <w:color w:val="000000"/>
           <w:lang w:eastAsia="en-AU"/>
         </w:rPr>
-        <w:t>At a minimum, the values that change between runs should be specified on the command line (e.g. `run_id`, and depending on data ingest and handling `fastq` and/or `result`)</w:t>
+        <w:t>At a minimum, the values that change between runs should be specified on the command line (e.g. `run_id`, and depending on data ingest and handling `fastq` and/or `result</w:t>
+      </w:r>
+      <w:r>
+        <w:rPr>
+          <w:rFonts w:ascii="Calibri" w:eastAsia="Times New Roman" w:hAnsi="Calibri" w:cs="Calibri"/>
+          <w:color w:val="000000"/>
+          <w:lang w:eastAsia="en-AU"/>
+        </w:rPr>
+        <w:t>s</w:t>
+      </w:r>
+      <w:r>
+        <w:rPr>
+          <w:rFonts w:ascii="Calibri" w:eastAsia="Times New Roman" w:hAnsi="Calibri" w:cs="Calibri"/>
+          <w:color w:val="000000"/>
+          <w:lang w:eastAsia="en-AU"/>
+        </w:rPr>
+        <w:t>`)</w:t>
       </w:r>
     </w:p>
     <w:p>
@@ -365,7 +397,34 @@
                 <w:color w:val="000000"/>
                 <w:lang w:eastAsia="en-AU"/>
               </w:rPr>
-              <w:t xml:space="preserve"> "SRNF_TEST"</w:t>
+              <w:t xml:space="preserve"> "</w:t>
+            </w:r>
+            <w:r>
+              <w:t xml:space="preserve"> </w:t>
+            </w:r>
+            <w:r>
+              <w:rPr>
+                <w:rFonts w:ascii="Calibri" w:eastAsia="Times New Roman" w:hAnsi="Calibri" w:cs="Calibri"/>
+                <w:color w:val="000000"/>
+                <w:lang w:eastAsia="en-AU"/>
+              </w:rPr>
+              <w:t>SR_Run</w:t>
+            </w:r>
+            <w:r>
+              <w:rPr>
+                <w:rFonts w:ascii="Calibri" w:eastAsia="Times New Roman" w:hAnsi="Calibri" w:cs="Calibri"/>
+                <w:color w:val="000000"/>
+                <w:lang w:eastAsia="en-AU"/>
+              </w:rPr>
+              <w:t xml:space="preserve"> </w:t>
+            </w:r>
+            <w:r>
+              <w:rPr>
+                <w:rFonts w:ascii="Calibri" w:eastAsia="Times New Roman" w:hAnsi="Calibri" w:cs="Calibri"/>
+                <w:color w:val="000000"/>
+                <w:lang w:eastAsia="en-AU"/>
+              </w:rPr>
+              <w:t>"</w:t>
             </w:r>
           </w:p>
         </w:tc>
@@ -589,7 +648,23 @@
                 <w:color w:val="000000"/>
                 <w:lang w:eastAsia="en-AU"/>
               </w:rPr>
-              <w:t xml:space="preserve"> "/QGID/Compiled_tables"</w:t>
+              <w:t xml:space="preserve"> "/</w:t>
+            </w:r>
+            <w:r>
+              <w:rPr>
+                <w:rFonts w:ascii="Calibri" w:eastAsia="Times New Roman" w:hAnsi="Calibri" w:cs="Calibri"/>
+                <w:color w:val="000000"/>
+                <w:lang w:eastAsia="en-AU"/>
+              </w:rPr>
+              <w:t>data</w:t>
+            </w:r>
+            <w:r>
+              <w:rPr>
+                <w:rFonts w:ascii="Calibri" w:eastAsia="Times New Roman" w:hAnsi="Calibri" w:cs="Calibri"/>
+                <w:color w:val="000000"/>
+                <w:lang w:eastAsia="en-AU"/>
+              </w:rPr>
+              <w:t>/Compiled_tables"</w:t>
             </w:r>
           </w:p>
         </w:tc>
@@ -788,7 +863,7 @@
                 <w:color w:val="000000"/>
                 <w:lang w:eastAsia="en-AU"/>
               </w:rPr>
-              <w:t xml:space="preserve">trim          </w:t>
+              <w:t xml:space="preserve">executor      </w:t>
             </w:r>
           </w:p>
         </w:tc>
@@ -821,7 +896,7 @@
                 <w:color w:val="000000"/>
                 <w:lang w:eastAsia="en-AU"/>
               </w:rPr>
-              <w:t xml:space="preserve"> false</w:t>
+              <w:t xml:space="preserve"> "local"</w:t>
             </w:r>
           </w:p>
         </w:tc>
@@ -854,7 +929,7 @@
                 <w:color w:val="000000"/>
                 <w:lang w:eastAsia="en-AU"/>
               </w:rPr>
-              <w:t>Perform read trimming</w:t>
+              <w:t>Executor to use. See NextFlow documentation for valid executor values</w:t>
             </w:r>
           </w:p>
         </w:tc>
@@ -892,7 +967,7 @@
                 <w:color w:val="000000"/>
                 <w:lang w:eastAsia="en-AU"/>
               </w:rPr>
-              <w:t xml:space="preserve">taxoprofile   </w:t>
+              <w:t xml:space="preserve">container     </w:t>
             </w:r>
           </w:p>
         </w:tc>
@@ -925,15 +1000,7 @@
                 <w:color w:val="000000"/>
                 <w:lang w:eastAsia="en-AU"/>
               </w:rPr>
-              <w:t xml:space="preserve"> </w:t>
-            </w:r>
-            <w:r>
-              <w:rPr>
-                <w:rFonts w:ascii="Calibri" w:eastAsia="Times New Roman" w:hAnsi="Calibri" w:cs="Calibri"/>
-                <w:color w:val="000000"/>
-                <w:lang w:eastAsia="en-AU"/>
-              </w:rPr>
-              <w:t>false</w:t>
+              <w:t xml:space="preserve"> "singularity"</w:t>
             </w:r>
           </w:p>
         </w:tc>
@@ -966,7 +1033,7 @@
                 <w:color w:val="000000"/>
                 <w:lang w:eastAsia="en-AU"/>
               </w:rPr>
-              <w:t>Perform taxonomic profiling</w:t>
+              <w:t>Container engine to use. Choice of ‘singularity’ and ‘docker’</w:t>
             </w:r>
           </w:p>
         </w:tc>
@@ -1004,7 +1071,7 @@
                 <w:color w:val="000000"/>
                 <w:lang w:eastAsia="en-AU"/>
               </w:rPr>
-              <w:t xml:space="preserve">assembly      </w:t>
+              <w:t xml:space="preserve">db            </w:t>
             </w:r>
           </w:p>
         </w:tc>
@@ -1037,23 +1104,7 @@
                 <w:color w:val="000000"/>
                 <w:lang w:eastAsia="en-AU"/>
               </w:rPr>
-              <w:t xml:space="preserve"> </w:t>
-            </w:r>
-            <w:r>
-              <w:rPr>
-                <w:rFonts w:ascii="Calibri" w:eastAsia="Times New Roman" w:hAnsi="Calibri" w:cs="Calibri"/>
-                <w:color w:val="000000"/>
-                <w:lang w:eastAsia="en-AU"/>
-              </w:rPr>
-              <w:t>f</w:t>
-            </w:r>
-            <w:r>
-              <w:rPr>
-                <w:rFonts w:ascii="Calibri" w:eastAsia="Times New Roman" w:hAnsi="Calibri" w:cs="Calibri"/>
-                <w:color w:val="000000"/>
-                <w:lang w:eastAsia="en-AU"/>
-              </w:rPr>
-              <w:t>alse</w:t>
+              <w:t xml:space="preserve"> "/SnapperRocks/db"</w:t>
             </w:r>
           </w:p>
         </w:tc>
@@ -1086,7 +1137,7 @@
                 <w:color w:val="000000"/>
                 <w:lang w:eastAsia="en-AU"/>
               </w:rPr>
-              <w:t>Perform de novo assembly</w:t>
+              <w:t>Filesystem location for SnapperRocks database files. Default is correct value for provided DB containers.</w:t>
             </w:r>
           </w:p>
         </w:tc>
@@ -1124,7 +1175,7 @@
                 <w:color w:val="000000"/>
                 <w:lang w:eastAsia="en-AU"/>
               </w:rPr>
-              <w:t xml:space="preserve">post          </w:t>
+              <w:t xml:space="preserve">scripts       </w:t>
             </w:r>
           </w:p>
         </w:tc>
@@ -1157,15 +1208,7 @@
                 <w:color w:val="000000"/>
                 <w:lang w:eastAsia="en-AU"/>
               </w:rPr>
-              <w:t xml:space="preserve"> f</w:t>
-            </w:r>
-            <w:r>
-              <w:rPr>
-                <w:rFonts w:ascii="Calibri" w:eastAsia="Times New Roman" w:hAnsi="Calibri" w:cs="Calibri"/>
-                <w:color w:val="000000"/>
-                <w:lang w:eastAsia="en-AU"/>
-              </w:rPr>
-              <w:t>alse</w:t>
+              <w:t xml:space="preserve"> "/SnapperRocks/scripts"</w:t>
             </w:r>
           </w:p>
         </w:tc>
@@ -1198,15 +1241,7 @@
                 <w:color w:val="000000"/>
                 <w:lang w:eastAsia="en-AU"/>
               </w:rPr>
-              <w:t>Perform post-assembly analysis</w:t>
-            </w:r>
-            <w:r>
-              <w:rPr>
-                <w:rFonts w:ascii="Calibri" w:eastAsia="Times New Roman" w:hAnsi="Calibri" w:cs="Calibri"/>
-                <w:color w:val="000000"/>
-                <w:lang w:eastAsia="en-AU"/>
-              </w:rPr>
-              <w:t>. Requires `assembly`</w:t>
+              <w:t>Filesystem location for SnapperRocks script files Default is correct value for provided DB containers</w:t>
             </w:r>
           </w:p>
         </w:tc>
@@ -1244,7 +1279,7 @@
                 <w:color w:val="000000"/>
                 <w:lang w:eastAsia="en-AU"/>
               </w:rPr>
-              <w:t xml:space="preserve">typing        </w:t>
+              <w:t xml:space="preserve">trim          </w:t>
             </w:r>
           </w:p>
         </w:tc>
@@ -1318,15 +1353,7 @@
                 <w:color w:val="000000"/>
                 <w:lang w:eastAsia="en-AU"/>
               </w:rPr>
-              <w:t>Perform sequence typing</w:t>
-            </w:r>
-            <w:r>
-              <w:rPr>
-                <w:rFonts w:ascii="Calibri" w:eastAsia="Times New Roman" w:hAnsi="Calibri" w:cs="Calibri"/>
-                <w:color w:val="000000"/>
-                <w:lang w:eastAsia="en-AU"/>
-              </w:rPr>
-              <w:t>. Requires `assembly`</w:t>
+              <w:t>Perform read trimming</w:t>
             </w:r>
           </w:p>
         </w:tc>
@@ -1347,24 +1374,23 @@
             <w:shd w:val="clear" w:color="auto" w:fill="auto"/>
             <w:noWrap/>
             <w:vAlign w:val="bottom"/>
-            <w:hideMark/>
-          </w:tcPr>
-          <w:p>
-            <w:pPr>
-              <w:spacing w:after="0" w:line="240" w:lineRule="auto"/>
-              <w:rPr>
-                <w:rFonts w:ascii="Calibri" w:eastAsia="Times New Roman" w:hAnsi="Calibri" w:cs="Calibri"/>
-                <w:color w:val="000000"/>
-                <w:lang w:eastAsia="en-AU"/>
-              </w:rPr>
-            </w:pPr>
-            <w:r>
-              <w:rPr>
-                <w:rFonts w:ascii="Calibri" w:eastAsia="Times New Roman" w:hAnsi="Calibri" w:cs="Calibri"/>
-                <w:color w:val="000000"/>
-                <w:lang w:eastAsia="en-AU"/>
-              </w:rPr>
-              <w:t xml:space="preserve">redcap        </w:t>
+          </w:tcPr>
+          <w:p>
+            <w:pPr>
+              <w:spacing w:after="0" w:line="240" w:lineRule="auto"/>
+              <w:rPr>
+                <w:rFonts w:ascii="Calibri" w:eastAsia="Times New Roman" w:hAnsi="Calibri" w:cs="Calibri"/>
+                <w:color w:val="000000"/>
+                <w:lang w:eastAsia="en-AU"/>
+              </w:rPr>
+            </w:pPr>
+            <w:r>
+              <w:rPr>
+                <w:rFonts w:ascii="Calibri" w:eastAsia="Times New Roman" w:hAnsi="Calibri" w:cs="Calibri"/>
+                <w:color w:val="000000"/>
+                <w:lang w:eastAsia="en-AU"/>
+              </w:rPr>
+              <w:t>fastqc</w:t>
             </w:r>
           </w:p>
         </w:tc>
@@ -1380,7 +1406,6 @@
             <w:shd w:val="clear" w:color="auto" w:fill="auto"/>
             <w:noWrap/>
             <w:vAlign w:val="bottom"/>
-            <w:hideMark/>
           </w:tcPr>
           <w:p>
             <w:pPr>
@@ -1405,15 +1430,7 @@
                 <w:color w:val="000000"/>
                 <w:lang w:eastAsia="en-AU"/>
               </w:rPr>
-              <w:t>f</w:t>
-            </w:r>
-            <w:r>
-              <w:rPr>
-                <w:rFonts w:ascii="Calibri" w:eastAsia="Times New Roman" w:hAnsi="Calibri" w:cs="Calibri"/>
-                <w:color w:val="000000"/>
-                <w:lang w:eastAsia="en-AU"/>
-              </w:rPr>
-              <w:t>alse</w:t>
+              <w:t>false</w:t>
             </w:r>
           </w:p>
         </w:tc>
@@ -1429,24 +1446,23 @@
             <w:shd w:val="clear" w:color="auto" w:fill="auto"/>
             <w:noWrap/>
             <w:vAlign w:val="bottom"/>
-            <w:hideMark/>
-          </w:tcPr>
-          <w:p>
-            <w:pPr>
-              <w:spacing w:after="0" w:line="240" w:lineRule="auto"/>
-              <w:rPr>
-                <w:rFonts w:ascii="Calibri" w:eastAsia="Times New Roman" w:hAnsi="Calibri" w:cs="Calibri"/>
-                <w:color w:val="000000"/>
-                <w:lang w:eastAsia="en-AU"/>
-              </w:rPr>
-            </w:pPr>
-            <w:r>
-              <w:rPr>
-                <w:rFonts w:ascii="Calibri" w:eastAsia="Times New Roman" w:hAnsi="Calibri" w:cs="Calibri"/>
-                <w:color w:val="000000"/>
-                <w:lang w:eastAsia="en-AU"/>
-              </w:rPr>
-              <w:t>Perform Redcap metadata query</w:t>
+          </w:tcPr>
+          <w:p>
+            <w:pPr>
+              <w:spacing w:after="0" w:line="240" w:lineRule="auto"/>
+              <w:rPr>
+                <w:rFonts w:ascii="Calibri" w:eastAsia="Times New Roman" w:hAnsi="Calibri" w:cs="Calibri"/>
+                <w:color w:val="000000"/>
+                <w:lang w:eastAsia="en-AU"/>
+              </w:rPr>
+            </w:pPr>
+            <w:r>
+              <w:rPr>
+                <w:rFonts w:ascii="Calibri" w:eastAsia="Times New Roman" w:hAnsi="Calibri" w:cs="Calibri"/>
+                <w:color w:val="000000"/>
+                <w:lang w:eastAsia="en-AU"/>
+              </w:rPr>
+              <w:t>Perform FastQC analysis on samples</w:t>
             </w:r>
           </w:p>
         </w:tc>
@@ -1467,24 +1483,23 @@
             <w:shd w:val="clear" w:color="auto" w:fill="auto"/>
             <w:noWrap/>
             <w:vAlign w:val="bottom"/>
-            <w:hideMark/>
-          </w:tcPr>
-          <w:p>
-            <w:pPr>
-              <w:spacing w:after="0" w:line="240" w:lineRule="auto"/>
-              <w:rPr>
-                <w:rFonts w:ascii="Calibri" w:eastAsia="Times New Roman" w:hAnsi="Calibri" w:cs="Calibri"/>
-                <w:color w:val="000000"/>
-                <w:lang w:eastAsia="en-AU"/>
-              </w:rPr>
-            </w:pPr>
-            <w:r>
-              <w:rPr>
-                <w:rFonts w:ascii="Calibri" w:eastAsia="Times New Roman" w:hAnsi="Calibri" w:cs="Calibri"/>
-                <w:color w:val="000000"/>
-                <w:lang w:eastAsia="en-AU"/>
-              </w:rPr>
-              <w:t xml:space="preserve">resprofile    </w:t>
+          </w:tcPr>
+          <w:p>
+            <w:pPr>
+              <w:spacing w:after="0" w:line="240" w:lineRule="auto"/>
+              <w:rPr>
+                <w:rFonts w:ascii="Calibri" w:eastAsia="Times New Roman" w:hAnsi="Calibri" w:cs="Calibri"/>
+                <w:color w:val="000000"/>
+                <w:lang w:eastAsia="en-AU"/>
+              </w:rPr>
+            </w:pPr>
+            <w:r>
+              <w:rPr>
+                <w:rFonts w:ascii="Calibri" w:eastAsia="Times New Roman" w:hAnsi="Calibri" w:cs="Calibri"/>
+                <w:color w:val="000000"/>
+                <w:lang w:eastAsia="en-AU"/>
+              </w:rPr>
+              <w:t>filterqc</w:t>
             </w:r>
           </w:p>
         </w:tc>
@@ -1500,7 +1515,6 @@
             <w:shd w:val="clear" w:color="auto" w:fill="auto"/>
             <w:noWrap/>
             <w:vAlign w:val="bottom"/>
-            <w:hideMark/>
           </w:tcPr>
           <w:p>
             <w:pPr>
@@ -1533,24 +1547,23 @@
             <w:shd w:val="clear" w:color="auto" w:fill="auto"/>
             <w:noWrap/>
             <w:vAlign w:val="bottom"/>
-            <w:hideMark/>
-          </w:tcPr>
-          <w:p>
-            <w:pPr>
-              <w:spacing w:after="0" w:line="240" w:lineRule="auto"/>
-              <w:rPr>
-                <w:rFonts w:ascii="Calibri" w:eastAsia="Times New Roman" w:hAnsi="Calibri" w:cs="Calibri"/>
-                <w:color w:val="000000"/>
-                <w:lang w:eastAsia="en-AU"/>
-              </w:rPr>
-            </w:pPr>
-            <w:r>
-              <w:rPr>
-                <w:rFonts w:ascii="Calibri" w:eastAsia="Times New Roman" w:hAnsi="Calibri" w:cs="Calibri"/>
-                <w:color w:val="000000"/>
-                <w:lang w:eastAsia="en-AU"/>
-              </w:rPr>
-              <w:t>Perform resistance profiling</w:t>
+          </w:tcPr>
+          <w:p>
+            <w:pPr>
+              <w:spacing w:after="0" w:line="240" w:lineRule="auto"/>
+              <w:rPr>
+                <w:rFonts w:ascii="Calibri" w:eastAsia="Times New Roman" w:hAnsi="Calibri" w:cs="Calibri"/>
+                <w:color w:val="000000"/>
+                <w:lang w:eastAsia="en-AU"/>
+              </w:rPr>
+            </w:pPr>
+            <w:r>
+              <w:rPr>
+                <w:rFonts w:ascii="Calibri" w:eastAsia="Times New Roman" w:hAnsi="Calibri" w:cs="Calibri"/>
+                <w:color w:val="000000"/>
+                <w:lang w:eastAsia="en-AU"/>
+              </w:rPr>
+              <w:t>Filters out samples that fail QC for further pipeline analysis</w:t>
             </w:r>
           </w:p>
         </w:tc>
@@ -1588,7 +1601,7 @@
                 <w:color w:val="000000"/>
                 <w:lang w:eastAsia="en-AU"/>
               </w:rPr>
-              <w:t xml:space="preserve">intrinsic     </w:t>
+              <w:t xml:space="preserve">taxoprofile   </w:t>
             </w:r>
           </w:p>
         </w:tc>
@@ -1621,7 +1634,15 @@
                 <w:color w:val="000000"/>
                 <w:lang w:eastAsia="en-AU"/>
               </w:rPr>
-              <w:t xml:space="preserve"> false</w:t>
+              <w:t xml:space="preserve"> </w:t>
+            </w:r>
+            <w:r>
+              <w:rPr>
+                <w:rFonts w:ascii="Calibri" w:eastAsia="Times New Roman" w:hAnsi="Calibri" w:cs="Calibri"/>
+                <w:color w:val="000000"/>
+                <w:lang w:eastAsia="en-AU"/>
+              </w:rPr>
+              <w:t>false</w:t>
             </w:r>
           </w:p>
         </w:tc>
@@ -1654,15 +1675,7 @@
                 <w:color w:val="000000"/>
                 <w:lang w:eastAsia="en-AU"/>
               </w:rPr>
-              <w:t>Perform intrinsic analysis</w:t>
-            </w:r>
-            <w:r>
-              <w:rPr>
-                <w:rFonts w:ascii="Calibri" w:eastAsia="Times New Roman" w:hAnsi="Calibri" w:cs="Calibri"/>
-                <w:color w:val="000000"/>
-                <w:lang w:eastAsia="en-AU"/>
-              </w:rPr>
-              <w:t>. Requires `assembly`</w:t>
+              <w:t>Perform taxonomic profiling</w:t>
             </w:r>
           </w:p>
         </w:tc>
@@ -1683,24 +1696,23 @@
             <w:shd w:val="clear" w:color="auto" w:fill="auto"/>
             <w:noWrap/>
             <w:vAlign w:val="bottom"/>
-            <w:hideMark/>
-          </w:tcPr>
-          <w:p>
-            <w:pPr>
-              <w:spacing w:after="0" w:line="240" w:lineRule="auto"/>
-              <w:rPr>
-                <w:rFonts w:ascii="Calibri" w:eastAsia="Times New Roman" w:hAnsi="Calibri" w:cs="Calibri"/>
-                <w:color w:val="000000"/>
-                <w:lang w:eastAsia="en-AU"/>
-              </w:rPr>
-            </w:pPr>
-            <w:r>
-              <w:rPr>
-                <w:rFonts w:ascii="Calibri" w:eastAsia="Times New Roman" w:hAnsi="Calibri" w:cs="Calibri"/>
-                <w:color w:val="000000"/>
-                <w:lang w:eastAsia="en-AU"/>
-              </w:rPr>
-              <w:t xml:space="preserve">nesoni        </w:t>
+          </w:tcPr>
+          <w:p>
+            <w:pPr>
+              <w:spacing w:after="0" w:line="240" w:lineRule="auto"/>
+              <w:rPr>
+                <w:rFonts w:ascii="Calibri" w:eastAsia="Times New Roman" w:hAnsi="Calibri" w:cs="Calibri"/>
+                <w:color w:val="000000"/>
+                <w:lang w:eastAsia="en-AU"/>
+              </w:rPr>
+            </w:pPr>
+            <w:r>
+              <w:rPr>
+                <w:rFonts w:ascii="Calibri" w:eastAsia="Times New Roman" w:hAnsi="Calibri" w:cs="Calibri"/>
+                <w:color w:val="000000"/>
+                <w:lang w:eastAsia="en-AU"/>
+              </w:rPr>
+              <w:t>metadata</w:t>
             </w:r>
           </w:p>
         </w:tc>
@@ -1716,24 +1728,23 @@
             <w:shd w:val="clear" w:color="auto" w:fill="auto"/>
             <w:noWrap/>
             <w:vAlign w:val="bottom"/>
-            <w:hideMark/>
-          </w:tcPr>
-          <w:p>
-            <w:pPr>
-              <w:spacing w:after="0" w:line="240" w:lineRule="auto"/>
-              <w:rPr>
-                <w:rFonts w:ascii="Calibri" w:eastAsia="Times New Roman" w:hAnsi="Calibri" w:cs="Calibri"/>
-                <w:color w:val="000000"/>
-                <w:lang w:eastAsia="en-AU"/>
-              </w:rPr>
-            </w:pPr>
-            <w:r>
-              <w:rPr>
-                <w:rFonts w:ascii="Calibri" w:eastAsia="Times New Roman" w:hAnsi="Calibri" w:cs="Calibri"/>
-                <w:color w:val="000000"/>
-                <w:lang w:eastAsia="en-AU"/>
-              </w:rPr>
-              <w:t xml:space="preserve"> false</w:t>
+          </w:tcPr>
+          <w:p>
+            <w:pPr>
+              <w:spacing w:after="0" w:line="240" w:lineRule="auto"/>
+              <w:rPr>
+                <w:rFonts w:ascii="Calibri" w:eastAsia="Times New Roman" w:hAnsi="Calibri" w:cs="Calibri"/>
+                <w:color w:val="000000"/>
+                <w:lang w:eastAsia="en-AU"/>
+              </w:rPr>
+            </w:pPr>
+            <w:r>
+              <w:rPr>
+                <w:rFonts w:ascii="Calibri" w:eastAsia="Times New Roman" w:hAnsi="Calibri" w:cs="Calibri"/>
+                <w:color w:val="000000"/>
+                <w:lang w:eastAsia="en-AU"/>
+              </w:rPr>
+              <w:t xml:space="preserve"> “false”</w:t>
             </w:r>
           </w:p>
         </w:tc>
@@ -1749,32 +1760,23 @@
             <w:shd w:val="clear" w:color="auto" w:fill="auto"/>
             <w:noWrap/>
             <w:vAlign w:val="bottom"/>
-            <w:hideMark/>
-          </w:tcPr>
-          <w:p>
-            <w:pPr>
-              <w:spacing w:after="0" w:line="240" w:lineRule="auto"/>
-              <w:rPr>
-                <w:rFonts w:ascii="Calibri" w:eastAsia="Times New Roman" w:hAnsi="Calibri" w:cs="Calibri"/>
-                <w:color w:val="000000"/>
-                <w:lang w:eastAsia="en-AU"/>
-              </w:rPr>
-            </w:pPr>
-            <w:r>
-              <w:rPr>
-                <w:rFonts w:ascii="Calibri" w:eastAsia="Times New Roman" w:hAnsi="Calibri" w:cs="Calibri"/>
-                <w:color w:val="000000"/>
-                <w:lang w:eastAsia="en-AU"/>
-              </w:rPr>
-              <w:t xml:space="preserve">Perform </w:t>
-            </w:r>
-            <w:r>
-              <w:rPr>
-                <w:rFonts w:ascii="Calibri" w:eastAsia="Times New Roman" w:hAnsi="Calibri" w:cs="Calibri"/>
-                <w:color w:val="000000"/>
-                <w:lang w:eastAsia="en-AU"/>
-              </w:rPr>
-              <w:t>Nesoni SNP calling. Requires `taxoprofile`</w:t>
+          </w:tcPr>
+          <w:p>
+            <w:pPr>
+              <w:spacing w:after="0" w:line="240" w:lineRule="auto"/>
+              <w:rPr>
+                <w:rFonts w:ascii="Calibri" w:eastAsia="Times New Roman" w:hAnsi="Calibri" w:cs="Calibri"/>
+                <w:color w:val="000000"/>
+                <w:lang w:eastAsia="en-AU"/>
+              </w:rPr>
+            </w:pPr>
+            <w:r>
+              <w:rPr>
+                <w:rFonts w:ascii="Calibri" w:eastAsia="Times New Roman" w:hAnsi="Calibri" w:cs="Calibri"/>
+                <w:color w:val="000000"/>
+                <w:lang w:eastAsia="en-AU"/>
+              </w:rPr>
+              <w:t>Path to CSV containing metadata for samples. Use default value if not available</w:t>
             </w:r>
           </w:p>
         </w:tc>
@@ -1812,7 +1814,7 @@
                 <w:color w:val="000000"/>
                 <w:lang w:eastAsia="en-AU"/>
               </w:rPr>
-              <w:t xml:space="preserve">pseudo        </w:t>
+              <w:t xml:space="preserve">assembly      </w:t>
             </w:r>
           </w:p>
         </w:tc>
@@ -1845,7 +1847,15 @@
                 <w:color w:val="000000"/>
                 <w:lang w:eastAsia="en-AU"/>
               </w:rPr>
-              <w:t xml:space="preserve"> false</w:t>
+              <w:t xml:space="preserve"> </w:t>
+            </w:r>
+            <w:r>
+              <w:rPr>
+                <w:rFonts w:ascii="Calibri" w:eastAsia="Times New Roman" w:hAnsi="Calibri" w:cs="Calibri"/>
+                <w:color w:val="000000"/>
+                <w:lang w:eastAsia="en-AU"/>
+              </w:rPr>
+              <w:t>false</w:t>
             </w:r>
           </w:p>
         </w:tc>
@@ -1878,23 +1888,7 @@
                 <w:color w:val="000000"/>
                 <w:lang w:eastAsia="en-AU"/>
               </w:rPr>
-              <w:t xml:space="preserve">Perform </w:t>
-            </w:r>
-            <w:r>
-              <w:rPr>
-                <w:rFonts w:ascii="Calibri" w:eastAsia="Times New Roman" w:hAnsi="Calibri" w:cs="Calibri"/>
-                <w:color w:val="000000"/>
-                <w:lang w:eastAsia="en-AU"/>
-              </w:rPr>
-              <w:t>pseudo-genome analysis</w:t>
-            </w:r>
-            <w:r>
-              <w:rPr>
-                <w:rFonts w:ascii="Calibri" w:eastAsia="Times New Roman" w:hAnsi="Calibri" w:cs="Calibri"/>
-                <w:color w:val="000000"/>
-                <w:lang w:eastAsia="en-AU"/>
-              </w:rPr>
-              <w:t>. Requires `nesoni`</w:t>
+              <w:t>Perform de novo assembly</w:t>
             </w:r>
           </w:p>
         </w:tc>
@@ -1915,24 +1909,23 @@
             <w:shd w:val="clear" w:color="auto" w:fill="auto"/>
             <w:noWrap/>
             <w:vAlign w:val="bottom"/>
-            <w:hideMark/>
-          </w:tcPr>
-          <w:p>
-            <w:pPr>
-              <w:spacing w:after="0" w:line="240" w:lineRule="auto"/>
-              <w:rPr>
-                <w:rFonts w:ascii="Calibri" w:eastAsia="Times New Roman" w:hAnsi="Calibri" w:cs="Calibri"/>
-                <w:color w:val="000000"/>
-                <w:lang w:eastAsia="en-AU"/>
-              </w:rPr>
-            </w:pPr>
-            <w:r>
-              <w:rPr>
-                <w:rFonts w:ascii="Calibri" w:eastAsia="Times New Roman" w:hAnsi="Calibri" w:cs="Calibri"/>
-                <w:color w:val="000000"/>
-                <w:lang w:eastAsia="en-AU"/>
-              </w:rPr>
-              <w:t xml:space="preserve">cluster       </w:t>
+          </w:tcPr>
+          <w:p>
+            <w:pPr>
+              <w:spacing w:after="0" w:line="240" w:lineRule="auto"/>
+              <w:rPr>
+                <w:rFonts w:ascii="Calibri" w:eastAsia="Times New Roman" w:hAnsi="Calibri" w:cs="Calibri"/>
+                <w:color w:val="000000"/>
+                <w:lang w:eastAsia="en-AU"/>
+              </w:rPr>
+            </w:pPr>
+            <w:r>
+              <w:rPr>
+                <w:rFonts w:ascii="Calibri" w:eastAsia="Times New Roman" w:hAnsi="Calibri" w:cs="Calibri"/>
+                <w:color w:val="000000"/>
+                <w:lang w:eastAsia="en-AU"/>
+              </w:rPr>
+              <w:t>qc</w:t>
             </w:r>
           </w:p>
         </w:tc>
@@ -1948,24 +1941,31 @@
             <w:shd w:val="clear" w:color="auto" w:fill="auto"/>
             <w:noWrap/>
             <w:vAlign w:val="bottom"/>
-            <w:hideMark/>
-          </w:tcPr>
-          <w:p>
-            <w:pPr>
-              <w:spacing w:after="0" w:line="240" w:lineRule="auto"/>
-              <w:rPr>
-                <w:rFonts w:ascii="Calibri" w:eastAsia="Times New Roman" w:hAnsi="Calibri" w:cs="Calibri"/>
-                <w:color w:val="000000"/>
-                <w:lang w:eastAsia="en-AU"/>
-              </w:rPr>
-            </w:pPr>
-            <w:r>
-              <w:rPr>
-                <w:rFonts w:ascii="Calibri" w:eastAsia="Times New Roman" w:hAnsi="Calibri" w:cs="Calibri"/>
-                <w:color w:val="000000"/>
-                <w:lang w:eastAsia="en-AU"/>
-              </w:rPr>
-              <w:t xml:space="preserve"> false</w:t>
+          </w:tcPr>
+          <w:p>
+            <w:pPr>
+              <w:spacing w:after="0" w:line="240" w:lineRule="auto"/>
+              <w:rPr>
+                <w:rFonts w:ascii="Calibri" w:eastAsia="Times New Roman" w:hAnsi="Calibri" w:cs="Calibri"/>
+                <w:color w:val="000000"/>
+                <w:lang w:eastAsia="en-AU"/>
+              </w:rPr>
+            </w:pPr>
+            <w:r>
+              <w:rPr>
+                <w:rFonts w:ascii="Calibri" w:eastAsia="Times New Roman" w:hAnsi="Calibri" w:cs="Calibri"/>
+                <w:color w:val="000000"/>
+                <w:lang w:eastAsia="en-AU"/>
+              </w:rPr>
+              <w:t xml:space="preserve"> </w:t>
+            </w:r>
+            <w:r>
+              <w:rPr>
+                <w:rFonts w:ascii="Calibri" w:eastAsia="Times New Roman" w:hAnsi="Calibri" w:cs="Calibri"/>
+                <w:color w:val="000000"/>
+                <w:lang w:eastAsia="en-AU"/>
+              </w:rPr>
+              <w:t>false</w:t>
             </w:r>
           </w:p>
         </w:tc>
@@ -1981,32 +1981,23 @@
             <w:shd w:val="clear" w:color="auto" w:fill="auto"/>
             <w:noWrap/>
             <w:vAlign w:val="bottom"/>
-            <w:hideMark/>
-          </w:tcPr>
-          <w:p>
-            <w:pPr>
-              <w:spacing w:after="0" w:line="240" w:lineRule="auto"/>
-              <w:rPr>
-                <w:rFonts w:ascii="Calibri" w:eastAsia="Times New Roman" w:hAnsi="Calibri" w:cs="Calibri"/>
-                <w:color w:val="000000"/>
-                <w:lang w:eastAsia="en-AU"/>
-              </w:rPr>
-            </w:pPr>
-            <w:r>
-              <w:rPr>
-                <w:rFonts w:ascii="Calibri" w:eastAsia="Times New Roman" w:hAnsi="Calibri" w:cs="Calibri"/>
-                <w:color w:val="000000"/>
-                <w:lang w:eastAsia="en-AU"/>
-              </w:rPr>
-              <w:t xml:space="preserve">Perform clustering. Required for CATHAI. Requires </w:t>
-            </w:r>
-            <w:r>
-              <w:rPr>
-                <w:rFonts w:ascii="Calibri" w:eastAsia="Times New Roman" w:hAnsi="Calibri" w:cs="Calibri"/>
-                <w:color w:val="000000"/>
-                <w:lang w:eastAsia="en-AU"/>
-              </w:rPr>
-              <w:t>`taxoprofile`, `typing` and `nesoni`</w:t>
+          </w:tcPr>
+          <w:p>
+            <w:pPr>
+              <w:spacing w:after="0" w:line="240" w:lineRule="auto"/>
+              <w:rPr>
+                <w:rFonts w:ascii="Calibri" w:eastAsia="Times New Roman" w:hAnsi="Calibri" w:cs="Calibri"/>
+                <w:color w:val="000000"/>
+                <w:lang w:eastAsia="en-AU"/>
+              </w:rPr>
+            </w:pPr>
+            <w:r>
+              <w:rPr>
+                <w:rFonts w:ascii="Calibri" w:eastAsia="Times New Roman" w:hAnsi="Calibri" w:cs="Calibri"/>
+                <w:color w:val="000000"/>
+                <w:lang w:eastAsia="en-AU"/>
+              </w:rPr>
+              <w:t>Compile MultiQC reports for each sample and entire run</w:t>
             </w:r>
           </w:p>
         </w:tc>
@@ -2027,24 +2018,23 @@
             <w:shd w:val="clear" w:color="auto" w:fill="auto"/>
             <w:noWrap/>
             <w:vAlign w:val="bottom"/>
-            <w:hideMark/>
-          </w:tcPr>
-          <w:p>
-            <w:pPr>
-              <w:spacing w:after="0" w:line="240" w:lineRule="auto"/>
-              <w:rPr>
-                <w:rFonts w:ascii="Calibri" w:eastAsia="Times New Roman" w:hAnsi="Calibri" w:cs="Calibri"/>
-                <w:color w:val="000000"/>
-                <w:lang w:eastAsia="en-AU"/>
-              </w:rPr>
-            </w:pPr>
-            <w:r>
-              <w:rPr>
-                <w:rFonts w:ascii="Calibri" w:eastAsia="Times New Roman" w:hAnsi="Calibri" w:cs="Calibri"/>
-                <w:color w:val="000000"/>
-                <w:lang w:eastAsia="en-AU"/>
-              </w:rPr>
-              <w:t xml:space="preserve">staph         </w:t>
+          </w:tcPr>
+          <w:p>
+            <w:pPr>
+              <w:spacing w:after="0" w:line="240" w:lineRule="auto"/>
+              <w:rPr>
+                <w:rFonts w:ascii="Calibri" w:eastAsia="Times New Roman" w:hAnsi="Calibri" w:cs="Calibri"/>
+                <w:color w:val="000000"/>
+                <w:lang w:eastAsia="en-AU"/>
+              </w:rPr>
+            </w:pPr>
+            <w:r>
+              <w:rPr>
+                <w:rFonts w:ascii="Calibri" w:eastAsia="Times New Roman" w:hAnsi="Calibri" w:cs="Calibri"/>
+                <w:color w:val="000000"/>
+                <w:lang w:eastAsia="en-AU"/>
+              </w:rPr>
+              <w:t>quast</w:t>
             </w:r>
           </w:p>
         </w:tc>
@@ -2060,24 +2050,31 @@
             <w:shd w:val="clear" w:color="auto" w:fill="auto"/>
             <w:noWrap/>
             <w:vAlign w:val="bottom"/>
-            <w:hideMark/>
-          </w:tcPr>
-          <w:p>
-            <w:pPr>
-              <w:spacing w:after="0" w:line="240" w:lineRule="auto"/>
-              <w:rPr>
-                <w:rFonts w:ascii="Calibri" w:eastAsia="Times New Roman" w:hAnsi="Calibri" w:cs="Calibri"/>
-                <w:color w:val="000000"/>
-                <w:lang w:eastAsia="en-AU"/>
-              </w:rPr>
-            </w:pPr>
-            <w:r>
-              <w:rPr>
-                <w:rFonts w:ascii="Calibri" w:eastAsia="Times New Roman" w:hAnsi="Calibri" w:cs="Calibri"/>
-                <w:color w:val="000000"/>
-                <w:lang w:eastAsia="en-AU"/>
-              </w:rPr>
-              <w:t xml:space="preserve"> false</w:t>
+          </w:tcPr>
+          <w:p>
+            <w:pPr>
+              <w:spacing w:after="0" w:line="240" w:lineRule="auto"/>
+              <w:rPr>
+                <w:rFonts w:ascii="Calibri" w:eastAsia="Times New Roman" w:hAnsi="Calibri" w:cs="Calibri"/>
+                <w:color w:val="000000"/>
+                <w:lang w:eastAsia="en-AU"/>
+              </w:rPr>
+            </w:pPr>
+            <w:r>
+              <w:rPr>
+                <w:rFonts w:ascii="Calibri" w:eastAsia="Times New Roman" w:hAnsi="Calibri" w:cs="Calibri"/>
+                <w:color w:val="000000"/>
+                <w:lang w:eastAsia="en-AU"/>
+              </w:rPr>
+              <w:t xml:space="preserve"> </w:t>
+            </w:r>
+            <w:r>
+              <w:rPr>
+                <w:rFonts w:ascii="Calibri" w:eastAsia="Times New Roman" w:hAnsi="Calibri" w:cs="Calibri"/>
+                <w:color w:val="000000"/>
+                <w:lang w:eastAsia="en-AU"/>
+              </w:rPr>
+              <w:t>false</w:t>
             </w:r>
           </w:p>
         </w:tc>
@@ -2093,56 +2090,23 @@
             <w:shd w:val="clear" w:color="auto" w:fill="auto"/>
             <w:noWrap/>
             <w:vAlign w:val="bottom"/>
-            <w:hideMark/>
-          </w:tcPr>
-          <w:p>
-            <w:pPr>
-              <w:spacing w:after="0" w:line="240" w:lineRule="auto"/>
-              <w:rPr>
-                <w:rFonts w:ascii="Calibri" w:eastAsia="Times New Roman" w:hAnsi="Calibri" w:cs="Calibri"/>
-                <w:color w:val="000000"/>
-                <w:lang w:eastAsia="en-AU"/>
-              </w:rPr>
-            </w:pPr>
-            <w:r>
-              <w:rPr>
-                <w:rFonts w:ascii="Calibri" w:eastAsia="Times New Roman" w:hAnsi="Calibri" w:cs="Calibri"/>
-                <w:color w:val="000000"/>
-                <w:lang w:eastAsia="en-AU"/>
-              </w:rPr>
-              <w:t xml:space="preserve">Perform </w:t>
-            </w:r>
-            <w:r>
-              <w:rPr>
-                <w:rFonts w:ascii="Calibri" w:eastAsia="Times New Roman" w:hAnsi="Calibri" w:cs="Calibri"/>
-                <w:color w:val="000000"/>
-                <w:lang w:eastAsia="en-AU"/>
-              </w:rPr>
-              <w:t>S</w:t>
-            </w:r>
-            <w:r>
-              <w:rPr>
-                <w:rFonts w:ascii="Calibri" w:eastAsia="Times New Roman" w:hAnsi="Calibri" w:cs="Calibri"/>
-                <w:color w:val="000000"/>
-                <w:lang w:eastAsia="en-AU"/>
-              </w:rPr>
-              <w:t>taphylococcus</w:t>
-            </w:r>
-            <w:r>
-              <w:rPr>
-                <w:rFonts w:ascii="Calibri" w:eastAsia="Times New Roman" w:hAnsi="Calibri" w:cs="Calibri"/>
-                <w:color w:val="000000"/>
-                <w:lang w:eastAsia="en-AU"/>
-              </w:rPr>
-              <w:t xml:space="preserve"> analysis</w:t>
-            </w:r>
-            <w:r>
-              <w:rPr>
-                <w:rFonts w:ascii="Calibri" w:eastAsia="Times New Roman" w:hAnsi="Calibri" w:cs="Calibri"/>
-                <w:color w:val="000000"/>
-                <w:lang w:eastAsia="en-AU"/>
-              </w:rPr>
-              <w:t>. Requires `taxoprofile`</w:t>
+          </w:tcPr>
+          <w:p>
+            <w:pPr>
+              <w:spacing w:after="0" w:line="240" w:lineRule="auto"/>
+              <w:rPr>
+                <w:rFonts w:ascii="Calibri" w:eastAsia="Times New Roman" w:hAnsi="Calibri" w:cs="Calibri"/>
+                <w:color w:val="000000"/>
+                <w:lang w:eastAsia="en-AU"/>
+              </w:rPr>
+            </w:pPr>
+            <w:r>
+              <w:rPr>
+                <w:rFonts w:ascii="Calibri" w:eastAsia="Times New Roman" w:hAnsi="Calibri" w:cs="Calibri"/>
+                <w:color w:val="000000"/>
+                <w:lang w:eastAsia="en-AU"/>
+              </w:rPr>
+              <w:t>Perform QUAST analysis on assembled samples. Requires `assembly`</w:t>
             </w:r>
           </w:p>
         </w:tc>
@@ -2163,24 +2127,23 @@
             <w:shd w:val="clear" w:color="auto" w:fill="auto"/>
             <w:noWrap/>
             <w:vAlign w:val="bottom"/>
-            <w:hideMark/>
-          </w:tcPr>
-          <w:p>
-            <w:pPr>
-              <w:spacing w:after="0" w:line="240" w:lineRule="auto"/>
-              <w:rPr>
-                <w:rFonts w:ascii="Calibri" w:eastAsia="Times New Roman" w:hAnsi="Calibri" w:cs="Calibri"/>
-                <w:color w:val="000000"/>
-                <w:lang w:eastAsia="en-AU"/>
-              </w:rPr>
-            </w:pPr>
-            <w:r>
-              <w:rPr>
-                <w:rFonts w:ascii="Calibri" w:eastAsia="Times New Roman" w:hAnsi="Calibri" w:cs="Calibri"/>
-                <w:color w:val="000000"/>
-                <w:lang w:eastAsia="en-AU"/>
-              </w:rPr>
-              <w:t xml:space="preserve">njobs         </w:t>
+          </w:tcPr>
+          <w:p>
+            <w:pPr>
+              <w:spacing w:after="0" w:line="240" w:lineRule="auto"/>
+              <w:rPr>
+                <w:rFonts w:ascii="Calibri" w:eastAsia="Times New Roman" w:hAnsi="Calibri" w:cs="Calibri"/>
+                <w:color w:val="000000"/>
+                <w:lang w:eastAsia="en-AU"/>
+              </w:rPr>
+            </w:pPr>
+            <w:r>
+              <w:rPr>
+                <w:rFonts w:ascii="Calibri" w:eastAsia="Times New Roman" w:hAnsi="Calibri" w:cs="Calibri"/>
+                <w:color w:val="000000"/>
+                <w:lang w:eastAsia="en-AU"/>
+              </w:rPr>
+              <w:t>amr</w:t>
             </w:r>
           </w:p>
         </w:tc>
@@ -2196,7 +2159,6 @@
             <w:shd w:val="clear" w:color="auto" w:fill="auto"/>
             <w:noWrap/>
             <w:vAlign w:val="bottom"/>
-            <w:hideMark/>
           </w:tcPr>
           <w:p>
             <w:pPr>
@@ -2221,7 +2183,7 @@
                 <w:color w:val="000000"/>
                 <w:lang w:eastAsia="en-AU"/>
               </w:rPr>
-              <w:t>4</w:t>
+              <w:t>false</w:t>
             </w:r>
           </w:p>
         </w:tc>
@@ -2237,24 +2199,23 @@
             <w:shd w:val="clear" w:color="auto" w:fill="auto"/>
             <w:noWrap/>
             <w:vAlign w:val="bottom"/>
-            <w:hideMark/>
-          </w:tcPr>
-          <w:p>
-            <w:pPr>
-              <w:spacing w:after="0" w:line="240" w:lineRule="auto"/>
-              <w:rPr>
-                <w:rFonts w:ascii="Calibri" w:eastAsia="Times New Roman" w:hAnsi="Calibri" w:cs="Calibri"/>
-                <w:color w:val="000000"/>
-                <w:lang w:eastAsia="en-AU"/>
-              </w:rPr>
-            </w:pPr>
-            <w:r>
-              <w:rPr>
-                <w:rFonts w:ascii="Calibri" w:eastAsia="Times New Roman" w:hAnsi="Calibri" w:cs="Calibri"/>
-                <w:color w:val="000000"/>
-                <w:lang w:eastAsia="en-AU"/>
-              </w:rPr>
-              <w:t>Number of jobs to run concurrently</w:t>
+          </w:tcPr>
+          <w:p>
+            <w:pPr>
+              <w:spacing w:after="0" w:line="240" w:lineRule="auto"/>
+              <w:rPr>
+                <w:rFonts w:ascii="Calibri" w:eastAsia="Times New Roman" w:hAnsi="Calibri" w:cs="Calibri"/>
+                <w:color w:val="000000"/>
+                <w:lang w:eastAsia="en-AU"/>
+              </w:rPr>
+            </w:pPr>
+            <w:r>
+              <w:rPr>
+                <w:rFonts w:ascii="Calibri" w:eastAsia="Times New Roman" w:hAnsi="Calibri" w:cs="Calibri"/>
+                <w:color w:val="000000"/>
+                <w:lang w:eastAsia="en-AU"/>
+              </w:rPr>
+              <w:t>Perform AMRFinderPlus analysis. Requires `assembly` and `taxoprofile`</w:t>
             </w:r>
           </w:p>
         </w:tc>
@@ -2292,7 +2253,7 @@
                 <w:color w:val="000000"/>
                 <w:lang w:eastAsia="en-AU"/>
               </w:rPr>
-              <w:t xml:space="preserve">db            </w:t>
+              <w:t xml:space="preserve">post          </w:t>
             </w:r>
           </w:p>
         </w:tc>
@@ -2325,7 +2286,15 @@
                 <w:color w:val="000000"/>
                 <w:lang w:eastAsia="en-AU"/>
               </w:rPr>
-              <w:t xml:space="preserve"> "/SnapperRocks/db"</w:t>
+              <w:t xml:space="preserve"> </w:t>
+            </w:r>
+            <w:r>
+              <w:rPr>
+                <w:rFonts w:ascii="Calibri" w:eastAsia="Times New Roman" w:hAnsi="Calibri" w:cs="Calibri"/>
+                <w:color w:val="000000"/>
+                <w:lang w:eastAsia="en-AU"/>
+              </w:rPr>
+              <w:t>false</w:t>
             </w:r>
           </w:p>
         </w:tc>
@@ -2358,15 +2327,15 @@
                 <w:color w:val="000000"/>
                 <w:lang w:eastAsia="en-AU"/>
               </w:rPr>
-              <w:t>Filesystem location for SnapperRocks database files</w:t>
-            </w:r>
-            <w:r>
-              <w:rPr>
-                <w:rFonts w:ascii="Calibri" w:eastAsia="Times New Roman" w:hAnsi="Calibri" w:cs="Calibri"/>
-                <w:color w:val="000000"/>
-                <w:lang w:eastAsia="en-AU"/>
-              </w:rPr>
-              <w:t>. Default is correct value for provided DB containers.</w:t>
+              <w:t>Perform post-assembly analysis</w:t>
+            </w:r>
+            <w:r>
+              <w:rPr>
+                <w:rFonts w:ascii="Calibri" w:eastAsia="Times New Roman" w:hAnsi="Calibri" w:cs="Calibri"/>
+                <w:color w:val="000000"/>
+                <w:lang w:eastAsia="en-AU"/>
+              </w:rPr>
+              <w:t>. Requires `assembly`</w:t>
             </w:r>
           </w:p>
         </w:tc>
@@ -2404,7 +2373,7 @@
                 <w:color w:val="000000"/>
                 <w:lang w:eastAsia="en-AU"/>
               </w:rPr>
-              <w:t xml:space="preserve">scripts       </w:t>
+              <w:t xml:space="preserve">typing        </w:t>
             </w:r>
           </w:p>
         </w:tc>
@@ -2437,7 +2406,15 @@
                 <w:color w:val="000000"/>
                 <w:lang w:eastAsia="en-AU"/>
               </w:rPr>
-              <w:t xml:space="preserve"> "/SnapperRocks/scripts"</w:t>
+              <w:t xml:space="preserve"> </w:t>
+            </w:r>
+            <w:r>
+              <w:rPr>
+                <w:rFonts w:ascii="Calibri" w:eastAsia="Times New Roman" w:hAnsi="Calibri" w:cs="Calibri"/>
+                <w:color w:val="000000"/>
+                <w:lang w:eastAsia="en-AU"/>
+              </w:rPr>
+              <w:t>true</w:t>
             </w:r>
           </w:p>
         </w:tc>
@@ -2470,31 +2447,15 @@
                 <w:color w:val="000000"/>
                 <w:lang w:eastAsia="en-AU"/>
               </w:rPr>
-              <w:t xml:space="preserve">Filesystem location for SnapperRocks </w:t>
-            </w:r>
-            <w:r>
-              <w:rPr>
-                <w:rFonts w:ascii="Calibri" w:eastAsia="Times New Roman" w:hAnsi="Calibri" w:cs="Calibri"/>
-                <w:color w:val="000000"/>
-                <w:lang w:eastAsia="en-AU"/>
-              </w:rPr>
-              <w:t>script</w:t>
-            </w:r>
-            <w:r>
-              <w:rPr>
-                <w:rFonts w:ascii="Calibri" w:eastAsia="Times New Roman" w:hAnsi="Calibri" w:cs="Calibri"/>
-                <w:color w:val="000000"/>
-                <w:lang w:eastAsia="en-AU"/>
-              </w:rPr>
-              <w:t xml:space="preserve"> files</w:t>
-            </w:r>
-            <w:r>
-              <w:rPr>
-                <w:rFonts w:ascii="Calibri" w:eastAsia="Times New Roman" w:hAnsi="Calibri" w:cs="Calibri"/>
-                <w:color w:val="000000"/>
-                <w:lang w:eastAsia="en-AU"/>
-              </w:rPr>
-              <w:t xml:space="preserve"> Default is correct value for provided DB and no-DB containers</w:t>
+              <w:t>Perform sequence typing</w:t>
+            </w:r>
+            <w:r>
+              <w:rPr>
+                <w:rFonts w:ascii="Calibri" w:eastAsia="Times New Roman" w:hAnsi="Calibri" w:cs="Calibri"/>
+                <w:color w:val="000000"/>
+                <w:lang w:eastAsia="en-AU"/>
+              </w:rPr>
+              <w:t>. Requires `assembly`</w:t>
             </w:r>
           </w:p>
         </w:tc>
@@ -2532,7 +2493,7 @@
                 <w:color w:val="000000"/>
                 <w:lang w:eastAsia="en-AU"/>
               </w:rPr>
-              <w:t xml:space="preserve">redcap_key    </w:t>
+              <w:t xml:space="preserve">redcap        </w:t>
             </w:r>
           </w:p>
         </w:tc>
@@ -2565,7 +2526,15 @@
                 <w:color w:val="000000"/>
                 <w:lang w:eastAsia="en-AU"/>
               </w:rPr>
-              <w:t xml:space="preserve"> ""</w:t>
+              <w:t xml:space="preserve"> </w:t>
+            </w:r>
+            <w:r>
+              <w:rPr>
+                <w:rFonts w:ascii="Calibri" w:eastAsia="Times New Roman" w:hAnsi="Calibri" w:cs="Calibri"/>
+                <w:color w:val="000000"/>
+                <w:lang w:eastAsia="en-AU"/>
+              </w:rPr>
+              <w:t>false</w:t>
             </w:r>
           </w:p>
         </w:tc>
@@ -2598,7 +2567,7 @@
                 <w:color w:val="000000"/>
                 <w:lang w:eastAsia="en-AU"/>
               </w:rPr>
-              <w:t>API key for Redcap access</w:t>
+              <w:t>Perform Redcap metadata query</w:t>
             </w:r>
           </w:p>
         </w:tc>
@@ -2636,7 +2605,7 @@
                 <w:color w:val="000000"/>
                 <w:lang w:eastAsia="en-AU"/>
               </w:rPr>
-              <w:t xml:space="preserve">executor      </w:t>
+              <w:t xml:space="preserve">resprofile    </w:t>
             </w:r>
           </w:p>
         </w:tc>
@@ -2669,7 +2638,15 @@
                 <w:color w:val="000000"/>
                 <w:lang w:eastAsia="en-AU"/>
               </w:rPr>
-              <w:t xml:space="preserve"> "local"</w:t>
+              <w:t xml:space="preserve"> </w:t>
+            </w:r>
+            <w:r>
+              <w:rPr>
+                <w:rFonts w:ascii="Calibri" w:eastAsia="Times New Roman" w:hAnsi="Calibri" w:cs="Calibri"/>
+                <w:color w:val="000000"/>
+                <w:lang w:eastAsia="en-AU"/>
+              </w:rPr>
+              <w:t>false</w:t>
             </w:r>
           </w:p>
         </w:tc>
@@ -2702,7 +2679,7 @@
                 <w:color w:val="000000"/>
                 <w:lang w:eastAsia="en-AU"/>
               </w:rPr>
-              <w:t>Executor to use. See NextFlow documentation for valid executor values</w:t>
+              <w:t>Perform resistance profiling</w:t>
             </w:r>
           </w:p>
         </w:tc>
@@ -2740,7 +2717,7 @@
                 <w:color w:val="000000"/>
                 <w:lang w:eastAsia="en-AU"/>
               </w:rPr>
-              <w:t xml:space="preserve">container     </w:t>
+              <w:t xml:space="preserve">intrinsic     </w:t>
             </w:r>
           </w:p>
         </w:tc>
@@ -2773,7 +2750,15 @@
                 <w:color w:val="000000"/>
                 <w:lang w:eastAsia="en-AU"/>
               </w:rPr>
-              <w:t xml:space="preserve"> "singularity"</w:t>
+              <w:t xml:space="preserve"> </w:t>
+            </w:r>
+            <w:r>
+              <w:rPr>
+                <w:rFonts w:ascii="Calibri" w:eastAsia="Times New Roman" w:hAnsi="Calibri" w:cs="Calibri"/>
+                <w:color w:val="000000"/>
+                <w:lang w:eastAsia="en-AU"/>
+              </w:rPr>
+              <w:t>false</w:t>
             </w:r>
           </w:p>
         </w:tc>
@@ -2806,7 +2791,15 @@
                 <w:color w:val="000000"/>
                 <w:lang w:eastAsia="en-AU"/>
               </w:rPr>
-              <w:t>Container engine to use. Choice of ‘singularity’ and ‘docker’</w:t>
+              <w:t>Perform intrinsic analysis</w:t>
+            </w:r>
+            <w:r>
+              <w:rPr>
+                <w:rFonts w:ascii="Calibri" w:eastAsia="Times New Roman" w:hAnsi="Calibri" w:cs="Calibri"/>
+                <w:color w:val="000000"/>
+                <w:lang w:eastAsia="en-AU"/>
+              </w:rPr>
+              <w:t>. Requires `assembly`</w:t>
             </w:r>
           </w:p>
         </w:tc>
@@ -2844,7 +2837,7 @@
                 <w:color w:val="000000"/>
                 <w:lang w:eastAsia="en-AU"/>
               </w:rPr>
-              <w:t xml:space="preserve">ramdisk       </w:t>
+              <w:t xml:space="preserve">nesoni        </w:t>
             </w:r>
           </w:p>
         </w:tc>
@@ -2918,7 +2911,15 @@
                 <w:color w:val="000000"/>
                 <w:lang w:eastAsia="en-AU"/>
               </w:rPr>
-              <w:t>If true, will emplace the Kraken2 database into a ramdisk and run it from there. Provides performance increase when used with krakenbulk otherwise decreases performance</w:t>
+              <w:t xml:space="preserve">Perform </w:t>
+            </w:r>
+            <w:r>
+              <w:rPr>
+                <w:rFonts w:ascii="Calibri" w:eastAsia="Times New Roman" w:hAnsi="Calibri" w:cs="Calibri"/>
+                <w:color w:val="000000"/>
+                <w:lang w:eastAsia="en-AU"/>
+              </w:rPr>
+              <w:t>Nesoni SNP calling. Requires `taxoprofile`</w:t>
             </w:r>
           </w:p>
         </w:tc>
@@ -2956,7 +2957,7 @@
                 <w:color w:val="000000"/>
                 <w:lang w:eastAsia="en-AU"/>
               </w:rPr>
-              <w:t xml:space="preserve">ramdisk_path  </w:t>
+              <w:t xml:space="preserve">pseudo        </w:t>
             </w:r>
           </w:p>
         </w:tc>
@@ -2989,7 +2990,15 @@
                 <w:color w:val="000000"/>
                 <w:lang w:eastAsia="en-AU"/>
               </w:rPr>
-              <w:t xml:space="preserve"> "/dev/shm"</w:t>
+              <w:t xml:space="preserve"> </w:t>
+            </w:r>
+            <w:r>
+              <w:rPr>
+                <w:rFonts w:ascii="Calibri" w:eastAsia="Times New Roman" w:hAnsi="Calibri" w:cs="Calibri"/>
+                <w:color w:val="000000"/>
+                <w:lang w:eastAsia="en-AU"/>
+              </w:rPr>
+              <w:t>false</w:t>
             </w:r>
           </w:p>
         </w:tc>
@@ -3022,7 +3031,7 @@
                 <w:color w:val="000000"/>
                 <w:lang w:eastAsia="en-AU"/>
               </w:rPr>
-              <w:t>Filesystem location for ramdisk</w:t>
+              <w:t>Perform pseudo-genome analysis. Requires `nesoni`</w:t>
             </w:r>
           </w:p>
         </w:tc>
@@ -3060,7 +3069,7 @@
                 <w:color w:val="000000"/>
                 <w:lang w:eastAsia="en-AU"/>
               </w:rPr>
-              <w:t xml:space="preserve">krakenbulk    </w:t>
+              <w:t xml:space="preserve">cluster       </w:t>
             </w:r>
           </w:p>
         </w:tc>
@@ -3093,15 +3102,7 @@
                 <w:color w:val="000000"/>
                 <w:lang w:eastAsia="en-AU"/>
               </w:rPr>
-              <w:t xml:space="preserve"> </w:t>
-            </w:r>
-            <w:r>
-              <w:rPr>
-                <w:rFonts w:ascii="Calibri" w:eastAsia="Times New Roman" w:hAnsi="Calibri" w:cs="Calibri"/>
-                <w:color w:val="000000"/>
-                <w:lang w:eastAsia="en-AU"/>
-              </w:rPr>
-              <w:t>false</w:t>
+              <w:t xml:space="preserve"> false</w:t>
             </w:r>
           </w:p>
         </w:tc>
@@ -3134,15 +3135,15 @@
                 <w:color w:val="000000"/>
                 <w:lang w:eastAsia="en-AU"/>
               </w:rPr>
-              <w:t>If true, runs</w:t>
-            </w:r>
-            <w:r>
-              <w:rPr>
-                <w:rFonts w:ascii="Calibri" w:eastAsia="Times New Roman" w:hAnsi="Calibri" w:cs="Calibri"/>
-                <w:color w:val="000000"/>
-                <w:lang w:eastAsia="en-AU"/>
-              </w:rPr>
-              <w:t xml:space="preserve"> all Kraken2 taxonomic profiling jobs in a single job. Provides performance increase when used with working ramdisk, otherwise decreases performance</w:t>
+              <w:t xml:space="preserve">Perform clustering. Required for CATHAI. Requires </w:t>
+            </w:r>
+            <w:r>
+              <w:rPr>
+                <w:rFonts w:ascii="Calibri" w:eastAsia="Times New Roman" w:hAnsi="Calibri" w:cs="Calibri"/>
+                <w:color w:val="000000"/>
+                <w:lang w:eastAsia="en-AU"/>
+              </w:rPr>
+              <w:t>`taxoprofile`, `typing` and `nesoni`</w:t>
             </w:r>
           </w:p>
         </w:tc>
@@ -3180,7 +3181,7 @@
                 <w:color w:val="000000"/>
                 <w:lang w:eastAsia="en-AU"/>
               </w:rPr>
-              <w:t xml:space="preserve">user_ref      </w:t>
+              <w:t xml:space="preserve">staph         </w:t>
             </w:r>
           </w:p>
         </w:tc>
@@ -3246,23 +3247,463 @@
                 <w:color w:val="000000"/>
                 <w:lang w:eastAsia="en-AU"/>
               </w:rPr>
-              <w:t xml:space="preserve">If </w:t>
-            </w:r>
-            <w:r>
-              <w:rPr>
-                <w:rFonts w:ascii="Calibri" w:eastAsia="Times New Roman" w:hAnsi="Calibri" w:cs="Calibri"/>
-                <w:color w:val="000000"/>
-                <w:lang w:eastAsia="en-AU"/>
-              </w:rPr>
-              <w:t>specified</w:t>
-            </w:r>
-            <w:r>
-              <w:rPr>
-                <w:rFonts w:ascii="Calibri" w:eastAsia="Times New Roman" w:hAnsi="Calibri" w:cs="Calibri"/>
-                <w:color w:val="000000"/>
-                <w:lang w:eastAsia="en-AU"/>
-              </w:rPr>
-              <w:t>, then the reference file to use with Nesoni. Overrides automatic reference detection.</w:t>
+              <w:t>Perform S</w:t>
+            </w:r>
+            <w:r>
+              <w:rPr>
+                <w:rFonts w:ascii="Calibri" w:eastAsia="Times New Roman" w:hAnsi="Calibri" w:cs="Calibri"/>
+                <w:color w:val="000000"/>
+                <w:lang w:eastAsia="en-AU"/>
+              </w:rPr>
+              <w:t>taphylococcus</w:t>
+            </w:r>
+            <w:r>
+              <w:rPr>
+                <w:rFonts w:ascii="Calibri" w:eastAsia="Times New Roman" w:hAnsi="Calibri" w:cs="Calibri"/>
+                <w:color w:val="000000"/>
+                <w:lang w:eastAsia="en-AU"/>
+              </w:rPr>
+              <w:t xml:space="preserve"> analysis</w:t>
+            </w:r>
+            <w:r>
+              <w:rPr>
+                <w:rFonts w:ascii="Calibri" w:eastAsia="Times New Roman" w:hAnsi="Calibri" w:cs="Calibri"/>
+                <w:color w:val="000000"/>
+                <w:lang w:eastAsia="en-AU"/>
+              </w:rPr>
+              <w:t>. Requires `taxoprofile`</w:t>
+            </w:r>
+          </w:p>
+        </w:tc>
+      </w:tr>
+      <w:tr>
+        <w:trPr>
+          <w:trHeight w:val="300"/>
+        </w:trPr>
+        <w:tc>
+          <w:tcPr>
+            <w:tcW w:w="1446" w:type="dxa"/>
+            <w:tcBorders>
+              <w:top w:val="nil"/>
+              <w:left w:val="single" w:sz="4" w:space="0" w:color="auto"/>
+              <w:bottom w:val="single" w:sz="4" w:space="0" w:color="auto"/>
+              <w:right w:val="single" w:sz="4" w:space="0" w:color="auto"/>
+            </w:tcBorders>
+            <w:shd w:val="clear" w:color="auto" w:fill="auto"/>
+            <w:noWrap/>
+            <w:vAlign w:val="bottom"/>
+            <w:hideMark/>
+          </w:tcPr>
+          <w:p>
+            <w:pPr>
+              <w:spacing w:after="0" w:line="240" w:lineRule="auto"/>
+              <w:rPr>
+                <w:rFonts w:ascii="Calibri" w:eastAsia="Times New Roman" w:hAnsi="Calibri" w:cs="Calibri"/>
+                <w:color w:val="000000"/>
+                <w:lang w:eastAsia="en-AU"/>
+              </w:rPr>
+            </w:pPr>
+            <w:r>
+              <w:rPr>
+                <w:rFonts w:ascii="Calibri" w:eastAsia="Times New Roman" w:hAnsi="Calibri" w:cs="Calibri"/>
+                <w:color w:val="000000"/>
+                <w:lang w:eastAsia="en-AU"/>
+              </w:rPr>
+              <w:t xml:space="preserve">njobs         </w:t>
+            </w:r>
+          </w:p>
+        </w:tc>
+        <w:tc>
+          <w:tcPr>
+            <w:tcW w:w="2802" w:type="dxa"/>
+            <w:tcBorders>
+              <w:top w:val="nil"/>
+              <w:left w:val="nil"/>
+              <w:bottom w:val="single" w:sz="4" w:space="0" w:color="auto"/>
+              <w:right w:val="single" w:sz="4" w:space="0" w:color="auto"/>
+            </w:tcBorders>
+            <w:shd w:val="clear" w:color="auto" w:fill="auto"/>
+            <w:noWrap/>
+            <w:vAlign w:val="bottom"/>
+            <w:hideMark/>
+          </w:tcPr>
+          <w:p>
+            <w:pPr>
+              <w:spacing w:after="0" w:line="240" w:lineRule="auto"/>
+              <w:rPr>
+                <w:rFonts w:ascii="Calibri" w:eastAsia="Times New Roman" w:hAnsi="Calibri" w:cs="Calibri"/>
+                <w:color w:val="000000"/>
+                <w:lang w:eastAsia="en-AU"/>
+              </w:rPr>
+            </w:pPr>
+            <w:r>
+              <w:rPr>
+                <w:rFonts w:ascii="Calibri" w:eastAsia="Times New Roman" w:hAnsi="Calibri" w:cs="Calibri"/>
+                <w:color w:val="000000"/>
+                <w:lang w:eastAsia="en-AU"/>
+              </w:rPr>
+              <w:t xml:space="preserve"> </w:t>
+            </w:r>
+            <w:r>
+              <w:rPr>
+                <w:rFonts w:ascii="Calibri" w:eastAsia="Times New Roman" w:hAnsi="Calibri" w:cs="Calibri"/>
+                <w:color w:val="000000"/>
+                <w:lang w:eastAsia="en-AU"/>
+              </w:rPr>
+              <w:t>4</w:t>
+            </w:r>
+          </w:p>
+        </w:tc>
+        <w:tc>
+          <w:tcPr>
+            <w:tcW w:w="5636" w:type="dxa"/>
+            <w:tcBorders>
+              <w:top w:val="nil"/>
+              <w:left w:val="nil"/>
+              <w:bottom w:val="single" w:sz="4" w:space="0" w:color="auto"/>
+              <w:right w:val="single" w:sz="4" w:space="0" w:color="auto"/>
+            </w:tcBorders>
+            <w:shd w:val="clear" w:color="auto" w:fill="auto"/>
+            <w:noWrap/>
+            <w:vAlign w:val="bottom"/>
+            <w:hideMark/>
+          </w:tcPr>
+          <w:p>
+            <w:pPr>
+              <w:spacing w:after="0" w:line="240" w:lineRule="auto"/>
+              <w:rPr>
+                <w:rFonts w:ascii="Calibri" w:eastAsia="Times New Roman" w:hAnsi="Calibri" w:cs="Calibri"/>
+                <w:color w:val="000000"/>
+                <w:lang w:eastAsia="en-AU"/>
+              </w:rPr>
+            </w:pPr>
+            <w:r>
+              <w:rPr>
+                <w:rFonts w:ascii="Calibri" w:eastAsia="Times New Roman" w:hAnsi="Calibri" w:cs="Calibri"/>
+                <w:color w:val="000000"/>
+                <w:lang w:eastAsia="en-AU"/>
+              </w:rPr>
+              <w:t>Number of jobs to run concurrently</w:t>
+            </w:r>
+          </w:p>
+        </w:tc>
+      </w:tr>
+      <w:tr>
+        <w:trPr>
+          <w:trHeight w:val="300"/>
+        </w:trPr>
+        <w:tc>
+          <w:tcPr>
+            <w:tcW w:w="1446" w:type="dxa"/>
+            <w:tcBorders>
+              <w:top w:val="nil"/>
+              <w:left w:val="single" w:sz="4" w:space="0" w:color="auto"/>
+              <w:bottom w:val="single" w:sz="4" w:space="0" w:color="auto"/>
+              <w:right w:val="single" w:sz="4" w:space="0" w:color="auto"/>
+            </w:tcBorders>
+            <w:shd w:val="clear" w:color="auto" w:fill="auto"/>
+            <w:noWrap/>
+            <w:vAlign w:val="bottom"/>
+            <w:hideMark/>
+          </w:tcPr>
+          <w:p>
+            <w:pPr>
+              <w:spacing w:after="0" w:line="240" w:lineRule="auto"/>
+              <w:rPr>
+                <w:rFonts w:ascii="Calibri" w:eastAsia="Times New Roman" w:hAnsi="Calibri" w:cs="Calibri"/>
+                <w:color w:val="000000"/>
+                <w:lang w:eastAsia="en-AU"/>
+              </w:rPr>
+            </w:pPr>
+            <w:r>
+              <w:rPr>
+                <w:rFonts w:ascii="Calibri" w:eastAsia="Times New Roman" w:hAnsi="Calibri" w:cs="Calibri"/>
+                <w:color w:val="000000"/>
+                <w:lang w:eastAsia="en-AU"/>
+              </w:rPr>
+              <w:t xml:space="preserve">redcap_key    </w:t>
+            </w:r>
+          </w:p>
+        </w:tc>
+        <w:tc>
+          <w:tcPr>
+            <w:tcW w:w="2802" w:type="dxa"/>
+            <w:tcBorders>
+              <w:top w:val="nil"/>
+              <w:left w:val="nil"/>
+              <w:bottom w:val="single" w:sz="4" w:space="0" w:color="auto"/>
+              <w:right w:val="single" w:sz="4" w:space="0" w:color="auto"/>
+            </w:tcBorders>
+            <w:shd w:val="clear" w:color="auto" w:fill="auto"/>
+            <w:noWrap/>
+            <w:vAlign w:val="bottom"/>
+            <w:hideMark/>
+          </w:tcPr>
+          <w:p>
+            <w:pPr>
+              <w:spacing w:after="0" w:line="240" w:lineRule="auto"/>
+              <w:rPr>
+                <w:rFonts w:ascii="Calibri" w:eastAsia="Times New Roman" w:hAnsi="Calibri" w:cs="Calibri"/>
+                <w:color w:val="000000"/>
+                <w:lang w:eastAsia="en-AU"/>
+              </w:rPr>
+            </w:pPr>
+            <w:r>
+              <w:rPr>
+                <w:rFonts w:ascii="Calibri" w:eastAsia="Times New Roman" w:hAnsi="Calibri" w:cs="Calibri"/>
+                <w:color w:val="000000"/>
+                <w:lang w:eastAsia="en-AU"/>
+              </w:rPr>
+              <w:t xml:space="preserve"> ""</w:t>
+            </w:r>
+          </w:p>
+        </w:tc>
+        <w:tc>
+          <w:tcPr>
+            <w:tcW w:w="5636" w:type="dxa"/>
+            <w:tcBorders>
+              <w:top w:val="nil"/>
+              <w:left w:val="nil"/>
+              <w:bottom w:val="single" w:sz="4" w:space="0" w:color="auto"/>
+              <w:right w:val="single" w:sz="4" w:space="0" w:color="auto"/>
+            </w:tcBorders>
+            <w:shd w:val="clear" w:color="auto" w:fill="auto"/>
+            <w:noWrap/>
+            <w:vAlign w:val="bottom"/>
+            <w:hideMark/>
+          </w:tcPr>
+          <w:p>
+            <w:pPr>
+              <w:spacing w:after="0" w:line="240" w:lineRule="auto"/>
+              <w:rPr>
+                <w:rFonts w:ascii="Calibri" w:eastAsia="Times New Roman" w:hAnsi="Calibri" w:cs="Calibri"/>
+                <w:color w:val="000000"/>
+                <w:lang w:eastAsia="en-AU"/>
+              </w:rPr>
+            </w:pPr>
+            <w:r>
+              <w:rPr>
+                <w:rFonts w:ascii="Calibri" w:eastAsia="Times New Roman" w:hAnsi="Calibri" w:cs="Calibri"/>
+                <w:color w:val="000000"/>
+                <w:lang w:eastAsia="en-AU"/>
+              </w:rPr>
+              <w:t>API key for Redcap access</w:t>
+            </w:r>
+          </w:p>
+        </w:tc>
+      </w:tr>
+      <w:tr>
+        <w:trPr>
+          <w:trHeight w:val="300"/>
+        </w:trPr>
+        <w:tc>
+          <w:tcPr>
+            <w:tcW w:w="1446" w:type="dxa"/>
+            <w:tcBorders>
+              <w:top w:val="nil"/>
+              <w:left w:val="single" w:sz="4" w:space="0" w:color="auto"/>
+              <w:bottom w:val="single" w:sz="4" w:space="0" w:color="auto"/>
+              <w:right w:val="single" w:sz="4" w:space="0" w:color="auto"/>
+            </w:tcBorders>
+            <w:shd w:val="clear" w:color="auto" w:fill="auto"/>
+            <w:noWrap/>
+            <w:vAlign w:val="bottom"/>
+            <w:hideMark/>
+          </w:tcPr>
+          <w:p>
+            <w:pPr>
+              <w:spacing w:after="0" w:line="240" w:lineRule="auto"/>
+              <w:rPr>
+                <w:rFonts w:ascii="Calibri" w:eastAsia="Times New Roman" w:hAnsi="Calibri" w:cs="Calibri"/>
+                <w:color w:val="000000"/>
+                <w:lang w:eastAsia="en-AU"/>
+              </w:rPr>
+            </w:pPr>
+            <w:r>
+              <w:rPr>
+                <w:rFonts w:ascii="Calibri" w:eastAsia="Times New Roman" w:hAnsi="Calibri" w:cs="Calibri"/>
+                <w:color w:val="000000"/>
+                <w:lang w:eastAsia="en-AU"/>
+              </w:rPr>
+              <w:t xml:space="preserve">ramdisk       </w:t>
+            </w:r>
+          </w:p>
+        </w:tc>
+        <w:tc>
+          <w:tcPr>
+            <w:tcW w:w="2802" w:type="dxa"/>
+            <w:tcBorders>
+              <w:top w:val="nil"/>
+              <w:left w:val="nil"/>
+              <w:bottom w:val="single" w:sz="4" w:space="0" w:color="auto"/>
+              <w:right w:val="single" w:sz="4" w:space="0" w:color="auto"/>
+            </w:tcBorders>
+            <w:shd w:val="clear" w:color="auto" w:fill="auto"/>
+            <w:noWrap/>
+            <w:vAlign w:val="bottom"/>
+            <w:hideMark/>
+          </w:tcPr>
+          <w:p>
+            <w:pPr>
+              <w:spacing w:after="0" w:line="240" w:lineRule="auto"/>
+              <w:rPr>
+                <w:rFonts w:ascii="Calibri" w:eastAsia="Times New Roman" w:hAnsi="Calibri" w:cs="Calibri"/>
+                <w:color w:val="000000"/>
+                <w:lang w:eastAsia="en-AU"/>
+              </w:rPr>
+            </w:pPr>
+            <w:r>
+              <w:rPr>
+                <w:rFonts w:ascii="Calibri" w:eastAsia="Times New Roman" w:hAnsi="Calibri" w:cs="Calibri"/>
+                <w:color w:val="000000"/>
+                <w:lang w:eastAsia="en-AU"/>
+              </w:rPr>
+              <w:t xml:space="preserve"> </w:t>
+            </w:r>
+            <w:r>
+              <w:rPr>
+                <w:rFonts w:ascii="Calibri" w:eastAsia="Times New Roman" w:hAnsi="Calibri" w:cs="Calibri"/>
+                <w:color w:val="000000"/>
+                <w:lang w:eastAsia="en-AU"/>
+              </w:rPr>
+              <w:t>false</w:t>
+            </w:r>
+          </w:p>
+        </w:tc>
+        <w:tc>
+          <w:tcPr>
+            <w:tcW w:w="5636" w:type="dxa"/>
+            <w:tcBorders>
+              <w:top w:val="nil"/>
+              <w:left w:val="nil"/>
+              <w:bottom w:val="single" w:sz="4" w:space="0" w:color="auto"/>
+              <w:right w:val="single" w:sz="4" w:space="0" w:color="auto"/>
+            </w:tcBorders>
+            <w:shd w:val="clear" w:color="auto" w:fill="auto"/>
+            <w:noWrap/>
+            <w:vAlign w:val="bottom"/>
+            <w:hideMark/>
+          </w:tcPr>
+          <w:p>
+            <w:pPr>
+              <w:spacing w:after="0" w:line="240" w:lineRule="auto"/>
+              <w:rPr>
+                <w:rFonts w:ascii="Calibri" w:eastAsia="Times New Roman" w:hAnsi="Calibri" w:cs="Calibri"/>
+                <w:color w:val="000000"/>
+                <w:lang w:eastAsia="en-AU"/>
+              </w:rPr>
+            </w:pPr>
+            <w:r>
+              <w:rPr>
+                <w:rFonts w:ascii="Calibri" w:eastAsia="Times New Roman" w:hAnsi="Calibri" w:cs="Calibri"/>
+                <w:color w:val="000000"/>
+                <w:lang w:eastAsia="en-AU"/>
+              </w:rPr>
+              <w:t>If true, will emplace the Kraken2 database into a ramdisk and run it from there. Provides performance increase when used with krakenbulk otherwise decreases performance</w:t>
+            </w:r>
+          </w:p>
+        </w:tc>
+      </w:tr>
+      <w:tr>
+        <w:trPr>
+          <w:trHeight w:val="300"/>
+        </w:trPr>
+        <w:tc>
+          <w:tcPr>
+            <w:tcW w:w="1446" w:type="dxa"/>
+            <w:tcBorders>
+              <w:top w:val="nil"/>
+              <w:left w:val="single" w:sz="4" w:space="0" w:color="auto"/>
+              <w:bottom w:val="single" w:sz="4" w:space="0" w:color="auto"/>
+              <w:right w:val="single" w:sz="4" w:space="0" w:color="auto"/>
+            </w:tcBorders>
+            <w:shd w:val="clear" w:color="auto" w:fill="auto"/>
+            <w:noWrap/>
+            <w:vAlign w:val="bottom"/>
+            <w:hideMark/>
+          </w:tcPr>
+          <w:p>
+            <w:pPr>
+              <w:spacing w:after="0" w:line="240" w:lineRule="auto"/>
+              <w:rPr>
+                <w:rFonts w:ascii="Calibri" w:eastAsia="Times New Roman" w:hAnsi="Calibri" w:cs="Calibri"/>
+                <w:color w:val="000000"/>
+                <w:lang w:eastAsia="en-AU"/>
+              </w:rPr>
+            </w:pPr>
+            <w:r>
+              <w:rPr>
+                <w:rFonts w:ascii="Calibri" w:eastAsia="Times New Roman" w:hAnsi="Calibri" w:cs="Calibri"/>
+                <w:color w:val="000000"/>
+                <w:lang w:eastAsia="en-AU"/>
+              </w:rPr>
+              <w:t xml:space="preserve">ramdisk_path  </w:t>
+            </w:r>
+          </w:p>
+        </w:tc>
+        <w:tc>
+          <w:tcPr>
+            <w:tcW w:w="2802" w:type="dxa"/>
+            <w:tcBorders>
+              <w:top w:val="nil"/>
+              <w:left w:val="nil"/>
+              <w:bottom w:val="single" w:sz="4" w:space="0" w:color="auto"/>
+              <w:right w:val="single" w:sz="4" w:space="0" w:color="auto"/>
+            </w:tcBorders>
+            <w:shd w:val="clear" w:color="auto" w:fill="auto"/>
+            <w:noWrap/>
+            <w:vAlign w:val="bottom"/>
+            <w:hideMark/>
+          </w:tcPr>
+          <w:p>
+            <w:pPr>
+              <w:spacing w:after="0" w:line="240" w:lineRule="auto"/>
+              <w:rPr>
+                <w:rFonts w:ascii="Calibri" w:eastAsia="Times New Roman" w:hAnsi="Calibri" w:cs="Calibri"/>
+                <w:color w:val="000000"/>
+                <w:lang w:eastAsia="en-AU"/>
+              </w:rPr>
+            </w:pPr>
+            <w:r>
+              <w:rPr>
+                <w:rFonts w:ascii="Calibri" w:eastAsia="Times New Roman" w:hAnsi="Calibri" w:cs="Calibri"/>
+                <w:color w:val="000000"/>
+                <w:lang w:eastAsia="en-AU"/>
+              </w:rPr>
+              <w:t xml:space="preserve"> "/dev/shm"</w:t>
+            </w:r>
+          </w:p>
+        </w:tc>
+        <w:tc>
+          <w:tcPr>
+            <w:tcW w:w="5636" w:type="dxa"/>
+            <w:tcBorders>
+              <w:top w:val="nil"/>
+              <w:left w:val="nil"/>
+              <w:bottom w:val="single" w:sz="4" w:space="0" w:color="auto"/>
+              <w:right w:val="single" w:sz="4" w:space="0" w:color="auto"/>
+            </w:tcBorders>
+            <w:shd w:val="clear" w:color="auto" w:fill="auto"/>
+            <w:noWrap/>
+            <w:vAlign w:val="bottom"/>
+            <w:hideMark/>
+          </w:tcPr>
+          <w:p>
+            <w:pPr>
+              <w:spacing w:after="0" w:line="240" w:lineRule="auto"/>
+              <w:rPr>
+                <w:rFonts w:ascii="Calibri" w:eastAsia="Times New Roman" w:hAnsi="Calibri" w:cs="Calibri"/>
+                <w:color w:val="000000"/>
+                <w:lang w:eastAsia="en-AU"/>
+              </w:rPr>
+            </w:pPr>
+            <w:r>
+              <w:rPr>
+                <w:rFonts w:ascii="Calibri" w:eastAsia="Times New Roman" w:hAnsi="Calibri" w:cs="Calibri"/>
+                <w:color w:val="000000"/>
+                <w:lang w:eastAsia="en-AU"/>
+              </w:rPr>
+              <w:t>Filesystem location for ramdisk</w:t>
             </w:r>
           </w:p>
         </w:tc>
@@ -3281,7 +3722,7 @@
 </file>
 
 <file path=word/styles.xml><?xml version="1.0" encoding="utf-8"?>
-<w:styles xmlns:mc="http://schemas.openxmlformats.org/markup-compatibility/2006" xmlns:r="http://schemas.openxmlformats.org/officeDocument/2006/relationships" xmlns:w="http://schemas.openxmlformats.org/wordprocessingml/2006/main" xmlns:w14="http://schemas.microsoft.com/office/word/2010/wordml" xmlns:w15="http://schemas.microsoft.com/office/word/2012/wordml" xmlns:w16cex="http://schemas.microsoft.com/office/word/2018/wordml/cex" xmlns:w16cid="http://schemas.microsoft.com/office/word/2016/wordml/cid" xmlns:w16="http://schemas.microsoft.com/office/word/2018/wordml" xmlns:w16se="http://schemas.microsoft.com/office/word/2015/wordml/symex" mc:Ignorable="w14 w15 w16se w16cid w16 w16cex">
+<w:styles xmlns:mc="http://schemas.openxmlformats.org/markup-compatibility/2006" xmlns:r="http://schemas.openxmlformats.org/officeDocument/2006/relationships" xmlns:w="http://schemas.openxmlformats.org/wordprocessingml/2006/main" xmlns:w14="http://schemas.microsoft.com/office/word/2010/wordml" xmlns:w15="http://schemas.microsoft.com/office/word/2012/wordml" xmlns:w16cex="http://schemas.microsoft.com/office/word/2018/wordml/cex" xmlns:w16cid="http://schemas.microsoft.com/office/word/2016/wordml/cid" xmlns:w16="http://schemas.microsoft.com/office/word/2018/wordml" xmlns:w16sdtdh="http://schemas.microsoft.com/office/word/2020/wordml/sdtdatahash" xmlns:w16se="http://schemas.microsoft.com/office/word/2015/wordml/symex" mc:Ignorable="w14 w15 w16se w16cid w16 w16cex w16sdtdh">
   <w:docDefaults>
     <w:rPrDefault>
       <w:rPr>

</xml_diff>